<commit_message>
Actualizacion diagrama de secuencia
Se actualiza el diagrama de secuencia para incluir los requerimientos
del ciclo 2
</commit_message>
<xml_diff>
--- a/docs/NoteBook/Working notes and documents/Diseno/Diagrama de secuencia.docx
+++ b/docs/NoteBook/Working notes and documents/Diseno/Diagrama de secuencia.docx
@@ -10,9 +10,9 @@
         </w:rPr>
         <w:drawing>
           <wp:inline distT="0" distB="0" distL="0" distR="0">
-            <wp:extent cx="5612130" cy="5182145"/>
+            <wp:extent cx="5612130" cy="4885542"/>
             <wp:effectExtent l="0" t="0" r="7620" b="0"/>
-            <wp:docPr id="1" name="Imagen 1"/>
+            <wp:docPr id="2" name="Imagen 2"/>
             <wp:cNvGraphicFramePr>
               <a:graphicFrameLocks xmlns:a="http://schemas.openxmlformats.org/drawingml/2006/main" noChangeAspect="1"/>
             </wp:cNvGraphicFramePr>
@@ -41,7 +41,7 @@
                   <pic:spPr bwMode="auto">
                     <a:xfrm>
                       <a:off x="0" y="0"/>
-                      <a:ext cx="5612130" cy="5182145"/>
+                      <a:ext cx="5612130" cy="4885542"/>
                     </a:xfrm>
                     <a:prstGeom prst="rect">
                       <a:avLst/>

</xml_diff>

<commit_message>
Actualización diagrama de secuencia
Se actualizan nuevamente los documentos del diagrama de secuencia de
acuerdo a lo indicado en el diagrama de clases del ciclo 2
</commit_message>
<xml_diff>
--- a/docs/NoteBook/Working notes and documents/Diseno/Diagrama de secuencia.docx
+++ b/docs/NoteBook/Working notes and documents/Diseno/Diagrama de secuencia.docx
@@ -10,9 +10,9 @@
         </w:rPr>
         <w:drawing>
           <wp:inline distT="0" distB="0" distL="0" distR="0">
-            <wp:extent cx="5612130" cy="4885542"/>
-            <wp:effectExtent l="0" t="0" r="7620" b="0"/>
-            <wp:docPr id="2" name="Imagen 2"/>
+            <wp:extent cx="5612130" cy="5195775"/>
+            <wp:effectExtent l="0" t="0" r="7620" b="5080"/>
+            <wp:docPr id="3" name="Imagen 3"/>
             <wp:cNvGraphicFramePr>
               <a:graphicFrameLocks xmlns:a="http://schemas.openxmlformats.org/drawingml/2006/main" noChangeAspect="1"/>
             </wp:cNvGraphicFramePr>
@@ -20,7 +20,7 @@
               <a:graphicData uri="http://schemas.openxmlformats.org/drawingml/2006/picture">
                 <pic:pic xmlns:pic="http://schemas.openxmlformats.org/drawingml/2006/picture">
                   <pic:nvPicPr>
-                    <pic:cNvPr id="0" name="Picture 1"/>
+                    <pic:cNvPr id="0" name="Picture 2"/>
                     <pic:cNvPicPr>
                       <a:picLocks noChangeAspect="1" noChangeArrowheads="1"/>
                     </pic:cNvPicPr>
@@ -41,7 +41,7 @@
                   <pic:spPr bwMode="auto">
                     <a:xfrm>
                       <a:off x="0" y="0"/>
-                      <a:ext cx="5612130" cy="4885542"/>
+                      <a:ext cx="5612130" cy="5195775"/>
                     </a:xfrm>
                     <a:prstGeom prst="rect">
                       <a:avLst/>

</xml_diff>